<commit_message>
Final update for GUI includes documentation
</commit_message>
<xml_diff>
--- a/Documentation/MoveImagesToFrame User Documentation.docx
+++ b/Documentation/MoveImagesToFrame User Documentation.docx
@@ -366,6 +366,8 @@
         <w:pStyle w:val="Heading1"/>
         <w:spacing w:before="0" w:after="120"/>
       </w:pPr>
+      <w:bookmarkStart w:id="0" w:name="_Description_of_the"/>
+      <w:bookmarkEnd w:id="0"/>
       <w:r>
         <w:lastRenderedPageBreak/>
         <w:t>Description of the command line parameters</w:t>
@@ -379,19 +381,7 @@
         <w:ind w:left="288"/>
       </w:pPr>
       <w:r>
-        <w:t xml:space="preserve">As of version 0.11.0 both the original </w:t>
-      </w:r>
-      <w:r>
-        <w:t>positional</w:t>
-      </w:r>
-      <w:r>
-        <w:t xml:space="preserve"> command line parameters and the new Keyword </w:t>
-      </w:r>
-      <w:r>
-        <w:t>command line parameters</w:t>
-      </w:r>
-      <w:r>
-        <w:t xml:space="preserve"> are supported.</w:t>
+        <w:t>As of version 0.11.0 both the original positional command line parameters and the new Keyword command line parameters are supported.</w:t>
       </w:r>
     </w:p>
     <w:p>
@@ -437,10 +427,7 @@
       </w:r>
       <w:proofErr w:type="gramEnd"/>
       <w:r>
-        <w:t xml:space="preserve"> this is designated by “</w:t>
-      </w:r>
-      <w:r>
-        <w:t>&lt;</w:t>
+        <w:t xml:space="preserve"> this is designated by “&lt;</w:t>
       </w:r>
       <w:proofErr w:type="spellStart"/>
       <w:r>
@@ -448,10 +435,124 @@
       </w:r>
       <w:proofErr w:type="spellEnd"/>
       <w:r>
+        <w:t>&gt;”. Those arguments that are file paths can contain spaces, if they do contain spaces they must be surrounded by double-quotes, i.e., “d:\MoveImagesToFrame Database”.</w:t>
+      </w:r>
+    </w:p>
+    <w:p>
+      <w:pPr>
+        <w:keepNext/>
+        <w:keepLines/>
+        <w:spacing w:before="0" w:after="120"/>
+        <w:ind w:left="288"/>
+      </w:pPr>
+      <w:r>
+        <w:t>Some of the commands are required, they have “(Required)” in their description.</w:t>
+      </w:r>
+    </w:p>
+    <w:p>
+      <w:pPr>
+        <w:keepNext/>
+        <w:keepLines/>
+        <w:spacing w:before="0" w:after="120"/>
+        <w:ind w:left="288"/>
+      </w:pPr>
+      <w:proofErr w:type="gramStart"/>
+      <w:r>
+        <w:t>usage</w:t>
+      </w:r>
+      <w:proofErr w:type="gramEnd"/>
+      <w:r>
+        <w:t>: MoveImagesToFrame</w:t>
+      </w:r>
+    </w:p>
+    <w:p>
+      <w:pPr>
+        <w:keepNext/>
+        <w:keepLines/>
+        <w:spacing w:before="0" w:after="120"/>
+        <w:ind w:left="288"/>
+      </w:pPr>
+      <w:r>
+        <w:t xml:space="preserve"> -?</w:t>
+      </w:r>
+      <w:r>
+        <w:tab/>
+      </w:r>
+      <w:r>
+        <w:tab/>
+      </w:r>
+      <w:r>
+        <w:tab/>
+      </w:r>
+      <w:r>
+        <w:tab/>
+      </w:r>
+      <w:proofErr w:type="gramStart"/>
+      <w:r>
+        <w:t>print</w:t>
+      </w:r>
+      <w:proofErr w:type="gramEnd"/>
+      <w:r>
+        <w:t xml:space="preserve"> this message</w:t>
+      </w:r>
+    </w:p>
+    <w:p>
+      <w:pPr>
+        <w:keepNext/>
+        <w:keepLines/>
+        <w:spacing w:before="0" w:after="120"/>
+        <w:ind w:left="288"/>
+      </w:pPr>
+      <w:r>
+        <w:t xml:space="preserve"> -D,--Debug</w:t>
+      </w:r>
+      <w:r>
+        <w:tab/>
+      </w:r>
+      <w:r>
+        <w:tab/>
+      </w:r>
+      <w:r>
+        <w:tab/>
+      </w:r>
+      <w:r>
+        <w:t>print debugging information</w:t>
+      </w:r>
+    </w:p>
+    <w:p>
+      <w:pPr>
+        <w:keepNext/>
+        <w:keepLines/>
+        <w:spacing w:before="0" w:after="120"/>
+        <w:ind w:left="288"/>
+      </w:pPr>
+      <w:r>
+        <w:t xml:space="preserve"> -</w:t>
+      </w:r>
+      <w:proofErr w:type="gramStart"/>
+      <w:r>
+        <w:t>d</w:t>
+      </w:r>
+      <w:proofErr w:type="gramEnd"/>
+      <w:r>
+        <w:t>,--database-dir &lt;</w:t>
+      </w:r>
+      <w:proofErr w:type="spellStart"/>
+      <w:r>
+        <w:t>arg</w:t>
+      </w:r>
+      <w:proofErr w:type="spellEnd"/>
+      <w:r>
         <w:t>&gt;</w:t>
       </w:r>
       <w:r>
-        <w:t>”. Those arguments that are file paths can contain spaces, if they do contain spaces they must be surrounded by double-quotes, i.e., “d:\MoveImagesToFrame Database”.</w:t>
+        <w:tab/>
+      </w:r>
+      <w:r>
+        <w:tab/>
+      </w:r>
+      <w:r>
+        <w:t>Database directory (Required)</w:t>
       </w:r>
     </w:p>
     <w:p>
@@ -462,13 +563,32 @@
         <w:ind w:left="288"/>
       </w:pPr>
       <w:r>
-        <w:t>Some of the commands are required, they have “</w:t>
-      </w:r>
-      <w:r>
-        <w:t>(Required)</w:t>
-      </w:r>
-      <w:r>
-        <w:t>” in their description.</w:t>
+        <w:t xml:space="preserve"> -</w:t>
+      </w:r>
+      <w:proofErr w:type="gramStart"/>
+      <w:r>
+        <w:t>f</w:t>
+      </w:r>
+      <w:proofErr w:type="gramEnd"/>
+      <w:r>
+        <w:t>,--frame-dir &lt;</w:t>
+      </w:r>
+      <w:proofErr w:type="spellStart"/>
+      <w:r>
+        <w:t>arg</w:t>
+      </w:r>
+      <w:proofErr w:type="spellEnd"/>
+      <w:r>
+        <w:t>&gt;</w:t>
+      </w:r>
+      <w:r>
+        <w:tab/>
+      </w:r>
+      <w:r>
+        <w:tab/>
+      </w:r>
+      <w:r>
+        <w:t>Picture Frame Directory (Required)</w:t>
       </w:r>
     </w:p>
     <w:p>
@@ -478,13 +598,57 @@
         <w:spacing w:before="0" w:after="120"/>
         <w:ind w:left="288"/>
       </w:pPr>
+      <w:r>
+        <w:t xml:space="preserve"> -help</w:t>
+      </w:r>
+      <w:r>
+        <w:tab/>
+      </w:r>
+      <w:r>
+        <w:tab/>
+      </w:r>
+      <w:r>
+        <w:tab/>
+      </w:r>
+      <w:r>
+        <w:tab/>
+      </w:r>
+      <w:r>
+        <w:t>print this message</w:t>
+      </w:r>
+    </w:p>
+    <w:p>
+      <w:pPr>
+        <w:keepNext/>
+        <w:keepLines/>
+        <w:spacing w:before="0" w:after="120"/>
+        <w:ind w:left="288"/>
+      </w:pPr>
+      <w:r>
+        <w:t xml:space="preserve"> -</w:t>
+      </w:r>
       <w:proofErr w:type="gramStart"/>
       <w:r>
-        <w:t>usage</w:t>
+        <w:t>l</w:t>
       </w:r>
       <w:proofErr w:type="gramEnd"/>
       <w:r>
-        <w:t>: MoveImagesToFrame</w:t>
+        <w:t>,--list-files-only</w:t>
+      </w:r>
+      <w:r>
+        <w:tab/>
+      </w:r>
+      <w:r>
+        <w:tab/>
+      </w:r>
+      <w:r>
+        <w:t>list files only</w:t>
+      </w:r>
+      <w:r>
+        <w:t xml:space="preserve"> (frame &amp; source)</w:t>
+      </w:r>
+      <w:r>
+        <w:t>, don't rotate files</w:t>
       </w:r>
     </w:p>
     <w:p>
@@ -495,7 +659,15 @@
         <w:ind w:left="288"/>
       </w:pPr>
       <w:r>
-        <w:t xml:space="preserve"> -?</w:t>
+        <w:t xml:space="preserve"> -log &lt;</w:t>
+      </w:r>
+      <w:proofErr w:type="spellStart"/>
+      <w:r>
+        <w:t>arg</w:t>
+      </w:r>
+      <w:proofErr w:type="spellEnd"/>
+      <w:r>
+        <w:t>&gt;</w:t>
       </w:r>
       <w:r>
         <w:tab/>
@@ -507,15 +679,88 @@
         <w:tab/>
       </w:r>
       <w:r>
+        <w:t>log file to append all output to</w:t>
+      </w:r>
+    </w:p>
+    <w:p>
+      <w:pPr>
+        <w:keepNext/>
+        <w:keepLines/>
+        <w:spacing w:before="0" w:after="120"/>
+        <w:ind w:left="288"/>
+      </w:pPr>
+      <w:r>
+        <w:t xml:space="preserve"> -</w:t>
+      </w:r>
+      <w:proofErr w:type="gramStart"/>
+      <w:r>
+        <w:t>m</w:t>
+      </w:r>
+      <w:proofErr w:type="gramEnd"/>
+      <w:r>
+        <w:t>,--megabytes-free &lt;</w:t>
+      </w:r>
+      <w:proofErr w:type="spellStart"/>
+      <w:r>
+        <w:t>arg</w:t>
+      </w:r>
+      <w:proofErr w:type="spellEnd"/>
+      <w:r>
+        <w:t>&gt;</w:t>
+      </w:r>
+      <w:r>
         <w:tab/>
       </w:r>
+      <w:r>
+        <w:t>number of M</w:t>
+      </w:r>
+      <w:r>
+        <w:t>egabytes to leave free on frame</w:t>
+      </w:r>
+      <w:r>
+        <w:t xml:space="preserve"> (Required)</w:t>
+      </w:r>
+    </w:p>
+    <w:p>
+      <w:pPr>
+        <w:keepNext/>
+        <w:keepLines/>
+        <w:spacing w:before="0" w:after="120"/>
+        <w:ind w:left="288"/>
+      </w:pPr>
+      <w:r>
+        <w:t xml:space="preserve"> -</w:t>
+      </w:r>
       <w:proofErr w:type="gramStart"/>
       <w:r>
-        <w:t>print</w:t>
+        <w:t>p</w:t>
       </w:r>
       <w:proofErr w:type="gramEnd"/>
       <w:r>
-        <w:t xml:space="preserve"> this message</w:t>
+        <w:t>,--percent &lt;</w:t>
+      </w:r>
+      <w:proofErr w:type="spellStart"/>
+      <w:r>
+        <w:t>arg</w:t>
+      </w:r>
+      <w:proofErr w:type="spellEnd"/>
+      <w:r>
+        <w:t>&gt;</w:t>
+      </w:r>
+      <w:r>
+        <w:tab/>
+      </w:r>
+      <w:r>
+        <w:tab/>
+      </w:r>
+      <w:r>
+        <w:t>% of</w:t>
+      </w:r>
+      <w:r>
+        <w:t xml:space="preserve"> frame images to change (1-100) </w:t>
+      </w:r>
+      <w:r>
+        <w:t xml:space="preserve"> (Required)</w:t>
       </w:r>
     </w:p>
     <w:p>
@@ -526,7 +771,7 @@
         <w:ind w:left="288"/>
       </w:pPr>
       <w:r>
-        <w:t xml:space="preserve"> -D,--Debug</w:t>
+        <w:t xml:space="preserve"> -q,--quiet</w:t>
       </w:r>
       <w:r>
         <w:tab/>
@@ -538,7 +783,7 @@
         <w:tab/>
       </w:r>
       <w:r>
-        <w:t>print debugging information</w:t>
+        <w:t>quiet mode, most output not displayed</w:t>
       </w:r>
     </w:p>
     <w:p>
@@ -553,11 +798,11 @@
       </w:r>
       <w:proofErr w:type="gramStart"/>
       <w:r>
-        <w:t>d</w:t>
+        <w:t>s</w:t>
       </w:r>
       <w:proofErr w:type="gramEnd"/>
       <w:r>
-        <w:t>,--database-dir &lt;</w:t>
+        <w:t>,--source-dir &lt;</w:t>
       </w:r>
       <w:proofErr w:type="spellStart"/>
       <w:r>
@@ -574,7 +819,7 @@
         <w:tab/>
       </w:r>
       <w:r>
-        <w:t>Database directory (Required)</w:t>
+        <w:t>image Source Directory (Required)</w:t>
       </w:r>
     </w:p>
     <w:p>
@@ -589,19 +834,11 @@
       </w:r>
       <w:proofErr w:type="gramStart"/>
       <w:r>
-        <w:t>f</w:t>
+        <w:t>v</w:t>
       </w:r>
       <w:proofErr w:type="gramEnd"/>
       <w:r>
-        <w:t>,--frame-dir &lt;</w:t>
-      </w:r>
-      <w:proofErr w:type="spellStart"/>
-      <w:r>
-        <w:t>arg</w:t>
-      </w:r>
-      <w:proofErr w:type="spellEnd"/>
-      <w:r>
-        <w:t>&gt;</w:t>
+        <w:t>,--version</w:t>
       </w:r>
       <w:r>
         <w:tab/>
@@ -610,270 +847,9 @@
         <w:tab/>
       </w:r>
       <w:r>
-        <w:t>Picture Frame Directory (Required)</w:t>
-      </w:r>
-    </w:p>
-    <w:p>
-      <w:pPr>
-        <w:keepNext/>
-        <w:keepLines/>
-        <w:spacing w:before="0" w:after="120"/>
-        <w:ind w:left="288"/>
-      </w:pPr>
-      <w:r>
-        <w:t xml:space="preserve"> -help</w:t>
-      </w:r>
-      <w:r>
         <w:tab/>
       </w:r>
       <w:r>
-        <w:tab/>
-      </w:r>
-      <w:r>
-        <w:tab/>
-      </w:r>
-      <w:r>
-        <w:tab/>
-      </w:r>
-      <w:r>
-        <w:t>print this message</w:t>
-      </w:r>
-    </w:p>
-    <w:p>
-      <w:pPr>
-        <w:keepNext/>
-        <w:keepLines/>
-        <w:spacing w:before="0" w:after="120"/>
-        <w:ind w:left="288"/>
-      </w:pPr>
-      <w:r>
-        <w:t xml:space="preserve"> -</w:t>
-      </w:r>
-      <w:proofErr w:type="gramStart"/>
-      <w:r>
-        <w:t>l</w:t>
-      </w:r>
-      <w:proofErr w:type="gramEnd"/>
-      <w:r>
-        <w:t>,--list-files-only</w:t>
-      </w:r>
-      <w:r>
-        <w:tab/>
-      </w:r>
-      <w:r>
-        <w:tab/>
-      </w:r>
-      <w:r>
-        <w:t>list files only</w:t>
-      </w:r>
-      <w:r>
-        <w:t xml:space="preserve"> (frame &amp; source)</w:t>
-      </w:r>
-      <w:r>
-        <w:t>, don't rotate files</w:t>
-      </w:r>
-    </w:p>
-    <w:p>
-      <w:pPr>
-        <w:keepNext/>
-        <w:keepLines/>
-        <w:spacing w:before="0" w:after="120"/>
-        <w:ind w:left="288"/>
-      </w:pPr>
-      <w:r>
-        <w:t xml:space="preserve"> -log &lt;</w:t>
-      </w:r>
-      <w:proofErr w:type="spellStart"/>
-      <w:r>
-        <w:t>arg</w:t>
-      </w:r>
-      <w:proofErr w:type="spellEnd"/>
-      <w:r>
-        <w:t>&gt;</w:t>
-      </w:r>
-      <w:r>
-        <w:tab/>
-      </w:r>
-      <w:r>
-        <w:tab/>
-      </w:r>
-      <w:r>
-        <w:tab/>
-      </w:r>
-      <w:r>
-        <w:t>log file to append all output to</w:t>
-      </w:r>
-    </w:p>
-    <w:p>
-      <w:pPr>
-        <w:keepNext/>
-        <w:keepLines/>
-        <w:spacing w:before="0" w:after="120"/>
-        <w:ind w:left="288"/>
-      </w:pPr>
-      <w:r>
-        <w:t xml:space="preserve"> -</w:t>
-      </w:r>
-      <w:proofErr w:type="gramStart"/>
-      <w:r>
-        <w:t>m</w:t>
-      </w:r>
-      <w:proofErr w:type="gramEnd"/>
-      <w:r>
-        <w:t>,--megabytes-free &lt;</w:t>
-      </w:r>
-      <w:proofErr w:type="spellStart"/>
-      <w:r>
-        <w:t>arg</w:t>
-      </w:r>
-      <w:proofErr w:type="spellEnd"/>
-      <w:r>
-        <w:t>&gt;</w:t>
-      </w:r>
-      <w:r>
-        <w:tab/>
-      </w:r>
-      <w:r>
-        <w:t>number of M</w:t>
-      </w:r>
-      <w:r>
-        <w:t>egabytes to leave free on frame</w:t>
-      </w:r>
-      <w:r>
-        <w:t xml:space="preserve"> (Required)</w:t>
-      </w:r>
-    </w:p>
-    <w:p>
-      <w:pPr>
-        <w:keepNext/>
-        <w:keepLines/>
-        <w:spacing w:before="0" w:after="120"/>
-        <w:ind w:left="288"/>
-      </w:pPr>
-      <w:r>
-        <w:t xml:space="preserve"> -</w:t>
-      </w:r>
-      <w:proofErr w:type="gramStart"/>
-      <w:r>
-        <w:t>p</w:t>
-      </w:r>
-      <w:proofErr w:type="gramEnd"/>
-      <w:r>
-        <w:t>,--percent &lt;</w:t>
-      </w:r>
-      <w:proofErr w:type="spellStart"/>
-      <w:r>
-        <w:t>arg</w:t>
-      </w:r>
-      <w:proofErr w:type="spellEnd"/>
-      <w:r>
-        <w:t>&gt;</w:t>
-      </w:r>
-      <w:r>
-        <w:tab/>
-      </w:r>
-      <w:r>
-        <w:tab/>
-      </w:r>
-      <w:r>
-        <w:t>% of</w:t>
-      </w:r>
-      <w:r>
-        <w:t xml:space="preserve"> frame images to change (1-100) </w:t>
-      </w:r>
-      <w:r>
-        <w:t xml:space="preserve"> (Required)</w:t>
-      </w:r>
-    </w:p>
-    <w:p>
-      <w:pPr>
-        <w:keepNext/>
-        <w:keepLines/>
-        <w:spacing w:before="0" w:after="120"/>
-        <w:ind w:left="288"/>
-      </w:pPr>
-      <w:r>
-        <w:t xml:space="preserve"> -q,--quiet</w:t>
-      </w:r>
-      <w:r>
-        <w:tab/>
-      </w:r>
-      <w:r>
-        <w:tab/>
-      </w:r>
-      <w:r>
-        <w:tab/>
-      </w:r>
-      <w:r>
-        <w:t>quiet mode, most output not displayed</w:t>
-      </w:r>
-      <w:bookmarkStart w:id="0" w:name="_GoBack"/>
-      <w:bookmarkEnd w:id="0"/>
-    </w:p>
-    <w:p>
-      <w:pPr>
-        <w:keepNext/>
-        <w:keepLines/>
-        <w:spacing w:before="0" w:after="120"/>
-        <w:ind w:left="288"/>
-      </w:pPr>
-      <w:r>
-        <w:t xml:space="preserve"> -</w:t>
-      </w:r>
-      <w:proofErr w:type="gramStart"/>
-      <w:r>
-        <w:t>s</w:t>
-      </w:r>
-      <w:proofErr w:type="gramEnd"/>
-      <w:r>
-        <w:t>,--source-dir &lt;</w:t>
-      </w:r>
-      <w:proofErr w:type="spellStart"/>
-      <w:r>
-        <w:t>arg</w:t>
-      </w:r>
-      <w:proofErr w:type="spellEnd"/>
-      <w:r>
-        <w:t>&gt;</w:t>
-      </w:r>
-      <w:r>
-        <w:tab/>
-      </w:r>
-      <w:r>
-        <w:tab/>
-      </w:r>
-      <w:r>
-        <w:t>image Source Directory (Required)</w:t>
-      </w:r>
-    </w:p>
-    <w:p>
-      <w:pPr>
-        <w:keepNext/>
-        <w:keepLines/>
-        <w:spacing w:before="0" w:after="120"/>
-        <w:ind w:left="288"/>
-      </w:pPr>
-      <w:r>
-        <w:t xml:space="preserve"> -</w:t>
-      </w:r>
-      <w:proofErr w:type="gramStart"/>
-      <w:r>
-        <w:t>v</w:t>
-      </w:r>
-      <w:proofErr w:type="gramEnd"/>
-      <w:r>
-        <w:t>,--version</w:t>
-      </w:r>
-      <w:r>
-        <w:tab/>
-      </w:r>
-      <w:r>
-        <w:tab/>
-      </w:r>
-      <w:r>
-        <w:tab/>
-      </w:r>
-      <w:r>
         <w:t>print the version information and exit</w:t>
       </w:r>
     </w:p>
@@ -882,10 +858,7 @@
         <w:pStyle w:val="Heading2"/>
       </w:pPr>
       <w:r>
-        <w:t>P</w:t>
-      </w:r>
-      <w:r>
-        <w:t>ositional command line parameters</w:t>
+        <w:t>Positional command line parameters</w:t>
       </w:r>
     </w:p>
     <w:p>
@@ -1190,9 +1163,583 @@
     </w:p>
     <w:p>
       <w:pPr>
+        <w:keepNext/>
+        <w:keepLines/>
+        <w:spacing w:before="0" w:after="120"/>
+      </w:pPr>
+    </w:p>
+    <w:p>
+      <w:pPr>
         <w:pStyle w:val="Heading1"/>
-        <w:spacing w:before="0" w:after="120"/>
-      </w:pPr>
+      </w:pPr>
+      <w:r>
+        <w:t>GUI (Graphical User Interface)</w:t>
+      </w:r>
+    </w:p>
+    <w:p>
+      <w:pPr>
+        <w:keepNext/>
+        <w:keepLines/>
+        <w:spacing w:before="0" w:after="120"/>
+      </w:pPr>
+      <w:r>
+        <w:t xml:space="preserve">A GUI has been added with v </w:t>
+      </w:r>
+      <w:proofErr w:type="gramStart"/>
+      <w:r>
+        <w:t>0.11.0,</w:t>
+      </w:r>
+      <w:proofErr w:type="gramEnd"/>
+      <w:r>
+        <w:t xml:space="preserve"> it allows you to access all of the features of the command line version with some additional automation. The GUI uses the Java Prefs package to load and save configuration data for MoveImagesToFrame. </w:t>
+      </w:r>
+      <w:r>
+        <w:t xml:space="preserve">See the section </w:t>
+      </w:r>
+      <w:hyperlink w:anchor="_Installation_on_a" w:history="1">
+        <w:r>
+          <w:rPr>
+            <w:rStyle w:val="Hyperlink"/>
+          </w:rPr>
+          <w:t>Installation on a PC</w:t>
+        </w:r>
+      </w:hyperlink>
+      <w:r>
+        <w:t xml:space="preserve"> on installing the program and creating a Shortcut to execute the GUI.</w:t>
+      </w:r>
+    </w:p>
+    <w:p>
+      <w:pPr>
+        <w:keepNext/>
+        <w:keepLines/>
+        <w:spacing w:before="0" w:after="120"/>
+      </w:pPr>
+      <w:r>
+        <w:t>The first time you run the GUI you will see:</w:t>
+      </w:r>
+    </w:p>
+    <w:p>
+      <w:pPr>
+        <w:keepNext/>
+        <w:keepLines/>
+        <w:spacing w:before="0" w:after="120"/>
+      </w:pPr>
+      <w:r>
+        <w:rPr>
+          <w:noProof/>
+        </w:rPr>
+        <w:drawing>
+          <wp:inline distT="0" distB="0" distL="0" distR="0" wp14:anchorId="25078CB3" wp14:editId="2DAD76A9">
+            <wp:extent cx="5943600" cy="4445000"/>
+            <wp:effectExtent l="0" t="0" r="0" b="0"/>
+            <wp:docPr id="2" name="Picture 2"/>
+            <wp:cNvGraphicFramePr>
+              <a:graphicFrameLocks xmlns:a="http://schemas.openxmlformats.org/drawingml/2006/main" noChangeAspect="1"/>
+            </wp:cNvGraphicFramePr>
+            <a:graphic xmlns:a="http://schemas.openxmlformats.org/drawingml/2006/main">
+              <a:graphicData uri="http://schemas.openxmlformats.org/drawingml/2006/picture">
+                <pic:pic xmlns:pic="http://schemas.openxmlformats.org/drawingml/2006/picture">
+                  <pic:nvPicPr>
+                    <pic:cNvPr id="0" name="mitfGuiInitial.JPG"/>
+                    <pic:cNvPicPr/>
+                  </pic:nvPicPr>
+                  <pic:blipFill>
+                    <a:blip r:embed="rId10">
+                      <a:extLst>
+                        <a:ext uri="{28A0092B-C50C-407E-A947-70E740481C1C}">
+                          <a14:useLocalDpi xmlns:a14="http://schemas.microsoft.com/office/drawing/2010/main" val="0"/>
+                        </a:ext>
+                      </a:extLst>
+                    </a:blip>
+                    <a:stretch>
+                      <a:fillRect/>
+                    </a:stretch>
+                  </pic:blipFill>
+                  <pic:spPr>
+                    <a:xfrm>
+                      <a:off x="0" y="0"/>
+                      <a:ext cx="5943600" cy="4445000"/>
+                    </a:xfrm>
+                    <a:prstGeom prst="rect">
+                      <a:avLst/>
+                    </a:prstGeom>
+                  </pic:spPr>
+                </pic:pic>
+              </a:graphicData>
+            </a:graphic>
+          </wp:inline>
+        </w:drawing>
+      </w:r>
+    </w:p>
+    <w:p>
+      <w:pPr>
+        <w:keepNext/>
+        <w:keepLines/>
+        <w:spacing w:before="0" w:after="120"/>
+      </w:pPr>
+      <w:r>
+        <w:lastRenderedPageBreak/>
+        <w:t>The first 3 lines show that the Frame, Source and Database Dir</w:t>
+      </w:r>
+      <w:r>
+        <w:t xml:space="preserve"> (Directories)</w:t>
+      </w:r>
+      <w:r>
+        <w:t xml:space="preserve"> are not set and are required to be set before running.</w:t>
+      </w:r>
+      <w:r>
+        <w:t xml:space="preserve"> </w:t>
+      </w:r>
+    </w:p>
+    <w:p>
+      <w:pPr>
+        <w:keepNext/>
+        <w:keepLines/>
+        <w:spacing w:before="0" w:after="120"/>
+      </w:pPr>
+      <w:r>
+        <w:t>To set each of the directories you must click on the File tab:</w:t>
+      </w:r>
+    </w:p>
+    <w:p>
+      <w:pPr>
+        <w:keepNext/>
+        <w:keepLines/>
+        <w:spacing w:before="0" w:after="120"/>
+      </w:pPr>
+      <w:r>
+        <w:rPr>
+          <w:noProof/>
+        </w:rPr>
+        <w:drawing>
+          <wp:inline distT="0" distB="0" distL="0" distR="0" wp14:anchorId="72ADFDBE" wp14:editId="17EC65C0">
+            <wp:extent cx="5943600" cy="4461510"/>
+            <wp:effectExtent l="0" t="0" r="0" b="0"/>
+            <wp:docPr id="3" name="Picture 3"/>
+            <wp:cNvGraphicFramePr>
+              <a:graphicFrameLocks xmlns:a="http://schemas.openxmlformats.org/drawingml/2006/main" noChangeAspect="1"/>
+            </wp:cNvGraphicFramePr>
+            <a:graphic xmlns:a="http://schemas.openxmlformats.org/drawingml/2006/main">
+              <a:graphicData uri="http://schemas.openxmlformats.org/drawingml/2006/picture">
+                <pic:pic xmlns:pic="http://schemas.openxmlformats.org/drawingml/2006/picture">
+                  <pic:nvPicPr>
+                    <pic:cNvPr id="0" name="mitfGuiFile.JPG"/>
+                    <pic:cNvPicPr/>
+                  </pic:nvPicPr>
+                  <pic:blipFill>
+                    <a:blip r:embed="rId11">
+                      <a:extLst>
+                        <a:ext uri="{28A0092B-C50C-407E-A947-70E740481C1C}">
+                          <a14:useLocalDpi xmlns:a14="http://schemas.microsoft.com/office/drawing/2010/main" val="0"/>
+                        </a:ext>
+                      </a:extLst>
+                    </a:blip>
+                    <a:stretch>
+                      <a:fillRect/>
+                    </a:stretch>
+                  </pic:blipFill>
+                  <pic:spPr>
+                    <a:xfrm>
+                      <a:off x="0" y="0"/>
+                      <a:ext cx="5943600" cy="4461510"/>
+                    </a:xfrm>
+                    <a:prstGeom prst="rect">
+                      <a:avLst/>
+                    </a:prstGeom>
+                  </pic:spPr>
+                </pic:pic>
+              </a:graphicData>
+            </a:graphic>
+          </wp:inline>
+        </w:drawing>
+      </w:r>
+    </w:p>
+    <w:p>
+      <w:pPr>
+        <w:keepNext/>
+        <w:keepLines/>
+        <w:spacing w:before="0" w:after="120"/>
+      </w:pPr>
+      <w:r>
+        <w:t>Then click on each of “Set Frame Dir”, “Set Source Dir” or “Set Database Dir”, you will see:</w:t>
+      </w:r>
+    </w:p>
+    <w:p>
+      <w:pPr>
+        <w:keepNext/>
+        <w:keepLines/>
+        <w:spacing w:before="0" w:after="120"/>
+      </w:pPr>
+      <w:r>
+        <w:rPr>
+          <w:noProof/>
+        </w:rPr>
+        <w:lastRenderedPageBreak/>
+        <w:drawing>
+          <wp:inline distT="0" distB="0" distL="0" distR="0" wp14:anchorId="630836A9" wp14:editId="4D25EF46">
+            <wp:extent cx="5943600" cy="4446270"/>
+            <wp:effectExtent l="0" t="0" r="0" b="0"/>
+            <wp:docPr id="4" name="Picture 4"/>
+            <wp:cNvGraphicFramePr>
+              <a:graphicFrameLocks xmlns:a="http://schemas.openxmlformats.org/drawingml/2006/main" noChangeAspect="1"/>
+            </wp:cNvGraphicFramePr>
+            <a:graphic xmlns:a="http://schemas.openxmlformats.org/drawingml/2006/main">
+              <a:graphicData uri="http://schemas.openxmlformats.org/drawingml/2006/picture">
+                <pic:pic xmlns:pic="http://schemas.openxmlformats.org/drawingml/2006/picture">
+                  <pic:nvPicPr>
+                    <pic:cNvPr id="0" name="mitfGuiSelectFrame Dir.JPG"/>
+                    <pic:cNvPicPr/>
+                  </pic:nvPicPr>
+                  <pic:blipFill>
+                    <a:blip r:embed="rId12">
+                      <a:extLst>
+                        <a:ext uri="{28A0092B-C50C-407E-A947-70E740481C1C}">
+                          <a14:useLocalDpi xmlns:a14="http://schemas.microsoft.com/office/drawing/2010/main" val="0"/>
+                        </a:ext>
+                      </a:extLst>
+                    </a:blip>
+                    <a:stretch>
+                      <a:fillRect/>
+                    </a:stretch>
+                  </pic:blipFill>
+                  <pic:spPr>
+                    <a:xfrm>
+                      <a:off x="0" y="0"/>
+                      <a:ext cx="5943600" cy="4446270"/>
+                    </a:xfrm>
+                    <a:prstGeom prst="rect">
+                      <a:avLst/>
+                    </a:prstGeom>
+                  </pic:spPr>
+                </pic:pic>
+              </a:graphicData>
+            </a:graphic>
+          </wp:inline>
+        </w:drawing>
+      </w:r>
+    </w:p>
+    <w:p>
+      <w:pPr>
+        <w:keepNext/>
+        <w:keepLines/>
+        <w:spacing w:before="0" w:after="120"/>
+      </w:pPr>
+      <w:r>
+        <w:t xml:space="preserve">Pick the proper directories for each (for more information read the </w:t>
+      </w:r>
+      <w:hyperlink w:anchor="_Description_of_the" w:history="1">
+        <w:r>
+          <w:rPr>
+            <w:rStyle w:val="Hyperlink"/>
+            <w:b/>
+          </w:rPr>
+          <w:t>Descripti</w:t>
+        </w:r>
+        <w:r>
+          <w:rPr>
+            <w:rStyle w:val="Hyperlink"/>
+            <w:b/>
+          </w:rPr>
+          <w:t>o</w:t>
+        </w:r>
+        <w:r>
+          <w:rPr>
+            <w:rStyle w:val="Hyperlink"/>
+            <w:b/>
+          </w:rPr>
+          <w:t>n of the command line parameters</w:t>
+        </w:r>
+      </w:hyperlink>
+      <w:r>
+        <w:t xml:space="preserve"> </w:t>
+      </w:r>
+      <w:r>
+        <w:t>section)</w:t>
+      </w:r>
+      <w:r>
+        <w:t>.</w:t>
+      </w:r>
+    </w:p>
+    <w:p>
+      <w:pPr>
+        <w:keepNext/>
+        <w:keepLines/>
+        <w:spacing w:before="0" w:after="120"/>
+      </w:pPr>
+      <w:r>
+        <w:t>After the three required directories are defined you can set the optional settings if you wish.</w:t>
+      </w:r>
+    </w:p>
+    <w:p>
+      <w:pPr>
+        <w:keepNext/>
+        <w:keepLines/>
+        <w:spacing w:before="0" w:after="120"/>
+        <w:rPr>
+          <w:u w:val="single"/>
+        </w:rPr>
+      </w:pPr>
+      <w:r>
+        <w:rPr>
+          <w:b/>
+          <w:u w:val="single"/>
+        </w:rPr>
+        <w:t>Optional Settings</w:t>
+      </w:r>
+    </w:p>
+    <w:p>
+      <w:pPr>
+        <w:keepNext/>
+        <w:keepLines/>
+        <w:spacing w:before="0" w:after="120"/>
+      </w:pPr>
+      <w:r>
+        <w:rPr>
+          <w:b/>
+        </w:rPr>
+        <w:t>Select Log File</w:t>
+      </w:r>
+      <w:r>
+        <w:t xml:space="preserve"> - If specified the output of each run will be written to (or appended to) the specified file. After you have selected (or created) the Log File two Dialog boxes will pop up </w:t>
+      </w:r>
+      <w:r>
+        <w:t>asking</w:t>
+      </w:r>
+      <w:r>
+        <w:t xml:space="preserve"> how to handle the Log File.</w:t>
+      </w:r>
+    </w:p>
+    <w:p>
+      <w:pPr>
+        <w:keepNext/>
+        <w:keepLines/>
+        <w:spacing w:before="0" w:after="120"/>
+      </w:pPr>
+      <w:r>
+        <w:lastRenderedPageBreak/>
+        <w:pict>
+          <v:shapetype id="_x0000_t75" coordsize="21600,21600" o:spt="75" o:preferrelative="t" path="m@4@5l@4@11@9@11@9@5xe" filled="f" stroked="f">
+            <v:stroke joinstyle="miter"/>
+            <v:formulas>
+              <v:f eqn="if lineDrawn pixelLineWidth 0"/>
+              <v:f eqn="sum @0 1 0"/>
+              <v:f eqn="sum 0 0 @1"/>
+              <v:f eqn="prod @2 1 2"/>
+              <v:f eqn="prod @3 21600 pixelWidth"/>
+              <v:f eqn="prod @3 21600 pixelHeight"/>
+              <v:f eqn="sum @0 0 1"/>
+              <v:f eqn="prod @6 1 2"/>
+              <v:f eqn="prod @7 21600 pixelWidth"/>
+              <v:f eqn="sum @8 21600 0"/>
+              <v:f eqn="prod @7 21600 pixelHeight"/>
+              <v:f eqn="sum @10 21600 0"/>
+            </v:formulas>
+            <v:path o:extrusionok="f" gradientshapeok="t" o:connecttype="rect"/>
+            <o:lock v:ext="edit" aspectratio="t"/>
+          </v:shapetype>
+          <v:shape id="_x0000_i1025" type="#_x0000_t75" style="width:468pt;height:352.3pt">
+            <v:imagedata r:id="rId13" o:title="mitfGuiAppendQuestion"/>
+          </v:shape>
+        </w:pict>
+      </w:r>
+    </w:p>
+    <w:p>
+      <w:pPr>
+        <w:keepNext/>
+        <w:keepLines/>
+        <w:spacing w:before="0" w:after="120"/>
+      </w:pPr>
+      <w:r>
+        <w:t>If you select “Yes” then new data</w:t>
+      </w:r>
+      <w:r>
+        <w:t xml:space="preserve"> will be added at the end of the file, selecting “No” will delete the old data in the file. You will next see the pop-up:</w:t>
+      </w:r>
+    </w:p>
+    <w:p>
+      <w:pPr>
+        <w:keepNext/>
+        <w:keepLines/>
+        <w:spacing w:before="0" w:after="120"/>
+      </w:pPr>
+      <w:r>
+        <w:pict>
+          <v:shape id="_x0000_i1026" type="#_x0000_t75" style="width:302.55pt;height:126pt">
+            <v:imagedata r:id="rId14" o:title="mitfGuiAutoWriteQuestion"/>
+          </v:shape>
+        </w:pict>
+      </w:r>
+    </w:p>
+    <w:p>
+      <w:pPr>
+        <w:keepNext/>
+        <w:keepLines/>
+        <w:spacing w:before="0" w:after="120"/>
+      </w:pPr>
+      <w:r>
+        <w:t>If you select “Yes” then after a Run the displayed data will be automatically written / appended to the Log File. If you select “No” then the grayed out “Append to Log File” on the menu bar will be enabled (no longer greyed out) a</w:t>
+      </w:r>
+      <w:r>
+        <w:t>fter a Run, by clicking on it the GUI</w:t>
+      </w:r>
+      <w:r>
+        <w:t xml:space="preserve"> will write / append the displayed data from the run to the Log File.</w:t>
+      </w:r>
+    </w:p>
+    <w:p>
+      <w:pPr>
+        <w:keepNext/>
+        <w:keepLines/>
+        <w:spacing w:before="0" w:after="120"/>
+      </w:pPr>
+    </w:p>
+    <w:p>
+      <w:pPr>
+        <w:keepNext/>
+        <w:keepLines/>
+        <w:spacing w:before="0" w:after="120"/>
+        <w:rPr>
+          <w:b/>
+        </w:rPr>
+      </w:pPr>
+      <w:r>
+        <w:rPr>
+          <w:b/>
+        </w:rPr>
+        <w:t>Changing Options at any time</w:t>
+      </w:r>
+    </w:p>
+    <w:p>
+      <w:pPr>
+        <w:keepNext/>
+        <w:keepLines/>
+        <w:spacing w:before="0" w:after="120"/>
+      </w:pPr>
+      <w:r>
+        <w:t>Selecting File -&gt; Options brings up the Options window:</w:t>
+      </w:r>
+    </w:p>
+    <w:p>
+      <w:pPr>
+        <w:keepNext/>
+        <w:keepLines/>
+        <w:spacing w:before="0" w:after="120"/>
+      </w:pPr>
+      <w:r>
+        <w:lastRenderedPageBreak/>
+        <w:pict>
+          <v:shape id="_x0000_i1027" type="#_x0000_t75" style="width:316.3pt;height:314.55pt">
+            <v:imagedata r:id="rId15" o:title="mitfGuiOptions"/>
+          </v:shape>
+        </w:pict>
+      </w:r>
+    </w:p>
+    <w:p>
+      <w:pPr>
+        <w:keepNext/>
+        <w:keepLines/>
+        <w:spacing w:before="0" w:after="120"/>
+      </w:pPr>
+      <w:r>
+        <w:t xml:space="preserve">All of these </w:t>
+      </w:r>
+      <w:proofErr w:type="gramStart"/>
+      <w:r>
+        <w:t>options  (</w:t>
+      </w:r>
+      <w:proofErr w:type="gramEnd"/>
+      <w:r>
+        <w:t xml:space="preserve">except “Auto-write to Log File after Run” are described in the section </w:t>
+      </w:r>
+      <w:hyperlink w:anchor="_Description_of_the" w:history="1">
+        <w:r>
+          <w:rPr>
+            <w:rStyle w:val="Hyperlink"/>
+            <w:b/>
+          </w:rPr>
+          <w:t>Description of the command line parameters</w:t>
+        </w:r>
+      </w:hyperlink>
+      <w:r>
+        <w:t xml:space="preserve"> </w:t>
+      </w:r>
+    </w:p>
+    <w:p>
+      <w:pPr>
+        <w:keepNext/>
+        <w:keepLines/>
+        <w:spacing w:before="0" w:after="120"/>
+      </w:pPr>
+      <w:r>
+        <w:t>“Auto-write to Log File after Run”</w:t>
+      </w:r>
+      <w:r>
+        <w:t xml:space="preserve"> determines if the output data after a Run is automatically written / appended to the Log File.</w:t>
+      </w:r>
+    </w:p>
+    <w:p>
+      <w:pPr>
+        <w:keepNext/>
+        <w:keepLines/>
+        <w:spacing w:before="0" w:after="120"/>
+      </w:pPr>
+    </w:p>
+    <w:p>
+      <w:pPr>
+        <w:keepNext/>
+        <w:keepLines/>
+        <w:spacing w:before="0" w:after="120"/>
+        <w:rPr>
+          <w:b/>
+          <w:u w:val="single"/>
+        </w:rPr>
+      </w:pPr>
+      <w:r>
+        <w:rPr>
+          <w:b/>
+          <w:u w:val="single"/>
+        </w:rPr>
+        <w:t>Running MoveImagesToFrame</w:t>
+      </w:r>
+    </w:p>
+    <w:p>
+      <w:pPr>
+        <w:keepNext/>
+        <w:keepLines/>
+        <w:spacing w:before="0" w:after="120"/>
+      </w:pPr>
+      <w:r>
+        <w:t xml:space="preserve">When you have all Directories, Log File and Options set as you want you are ready to run </w:t>
+      </w:r>
+      <w:r>
+        <w:t>MoveImagesToFrame</w:t>
+      </w:r>
+      <w:r>
+        <w:t xml:space="preserve"> from the GUI, click on the Menu Item “Run” to start the process. This can take many minutes to finish, however, output from </w:t>
+      </w:r>
+      <w:r>
+        <w:t>MoveImagesToFrame</w:t>
+      </w:r>
+      <w:r>
+        <w:t xml:space="preserve"> is displayed </w:t>
+      </w:r>
+      <w:r>
+        <w:t>in the lower section of the window and a “Finished” message is at the bottom at the end.</w:t>
+      </w:r>
+    </w:p>
+    <w:p>
+      <w:pPr>
+        <w:keepNext/>
+        <w:keepLines/>
+        <w:spacing w:before="0" w:after="120"/>
+      </w:pPr>
+    </w:p>
+    <w:p>
+      <w:pPr>
+        <w:pStyle w:val="Heading1"/>
+      </w:pPr>
+      <w:bookmarkStart w:id="1" w:name="_Installation_on_a"/>
+      <w:bookmarkEnd w:id="1"/>
       <w:r>
         <w:t>Installation on a PC</w:t>
       </w:r>
@@ -1246,6 +1793,7 @@
         <w:ind w:left="288"/>
       </w:pPr>
       <w:r>
+        <w:lastRenderedPageBreak/>
         <w:t>See the Pix-Star Knowledge Base articles</w:t>
       </w:r>
       <w:r>
@@ -1262,7 +1810,7 @@
         <w:spacing w:before="0" w:after="120"/>
         <w:ind w:left="288"/>
       </w:pPr>
-      <w:hyperlink r:id="rId10" w:history="1">
+      <w:hyperlink r:id="rId16" w:history="1">
         <w:r>
           <w:rPr>
             <w:rStyle w:val="Hyperlink"/>
@@ -1276,7 +1824,7 @@
         <w:spacing w:before="0" w:after="120"/>
         <w:ind w:left="288"/>
       </w:pPr>
-      <w:hyperlink r:id="rId11" w:history="1">
+      <w:hyperlink r:id="rId17" w:history="1">
         <w:r>
           <w:rPr>
             <w:rStyle w:val="Hyperlink"/>
@@ -1302,7 +1850,7 @@
         <w:spacing w:before="0" w:after="120"/>
         <w:ind w:left="288"/>
       </w:pPr>
-      <w:hyperlink r:id="rId12" w:history="1">
+      <w:hyperlink r:id="rId18" w:history="1">
         <w:r>
           <w:rPr>
             <w:rStyle w:val="Hyperlink"/>
@@ -1322,6 +1870,9 @@
       <w:r>
         <w:t>MoveImagesToFrame</w:t>
       </w:r>
+      <w:r>
+        <w:t xml:space="preserve"> (Command Line or GUI)</w:t>
+      </w:r>
     </w:p>
     <w:p>
       <w:pPr>
@@ -1343,7 +1894,13 @@
         <w:t xml:space="preserve"> version 1.7 or above. If you do not have Java installed on your PC you will need to install one. If you are not sure if you have Java or what version it is see </w:t>
       </w:r>
       <w:r>
-        <w:t xml:space="preserve">the select in this document: </w:t>
+        <w:t xml:space="preserve">the </w:t>
+      </w:r>
+      <w:r>
+        <w:t>section</w:t>
+      </w:r>
+      <w:r>
+        <w:t xml:space="preserve"> in this document: </w:t>
       </w:r>
       <w:hyperlink w:anchor="_Determine_if_the" w:history="1">
         <w:r>
@@ -1504,7 +2061,7 @@
       <w:r>
         <w:t xml:space="preserve">Go to </w:t>
       </w:r>
-      <w:hyperlink r:id="rId13" w:history="1">
+      <w:hyperlink r:id="rId19" w:history="1">
         <w:r>
           <w:rPr>
             <w:rStyle w:val="Hyperlink"/>
@@ -1539,8 +2096,8 @@
       <w:pPr>
         <w:pStyle w:val="Heading2"/>
       </w:pPr>
-      <w:bookmarkStart w:id="1" w:name="_Finding_Java_if"/>
-      <w:bookmarkEnd w:id="1"/>
+      <w:bookmarkStart w:id="2" w:name="_Finding_Java_if"/>
+      <w:bookmarkEnd w:id="2"/>
       <w:r>
         <w:t>Finding Java if</w:t>
       </w:r>
@@ -1597,7 +2154,10 @@
         <w:br/>
       </w:r>
       <w:r>
-        <w:t>C:\Program Files (x86)\Java\jre1.8.0_73\bin\javaw.exe</w:t>
+        <w:t>C:\Program Files</w:t>
+      </w:r>
+      <w:r>
+        <w:t>\Java\jre1.8.0_73\bin\javaw.exe</w:t>
       </w:r>
     </w:p>
     <w:p>
@@ -1608,6 +2168,139 @@
         <w:ind w:left="576"/>
       </w:pPr>
       <w:r>
+        <w:rPr>
+          <w:b/>
+        </w:rPr>
+        <w:t>Running the GUI</w:t>
+      </w:r>
+    </w:p>
+    <w:p>
+      <w:pPr>
+        <w:keepNext/>
+        <w:keepLines/>
+        <w:spacing w:before="0" w:after="120"/>
+        <w:ind w:left="1152"/>
+      </w:pPr>
+      <w:r>
+        <w:t>A</w:t>
+      </w:r>
+      <w:r>
+        <w:t>dd double quotes around the line above then add (without the single quotes):</w:t>
+      </w:r>
+    </w:p>
+    <w:p>
+      <w:pPr>
+        <w:keepNext/>
+        <w:keepLines/>
+        <w:spacing w:before="0" w:after="120"/>
+        <w:ind w:left="1152"/>
+      </w:pPr>
+      <w:proofErr w:type="gramStart"/>
+      <w:r>
+        <w:t>‘ -</w:t>
+      </w:r>
+      <w:proofErr w:type="spellStart"/>
+      <w:proofErr w:type="gramEnd"/>
+      <w:r>
+        <w:t>cp</w:t>
+      </w:r>
+      <w:proofErr w:type="spellEnd"/>
+      <w:r>
+        <w:t xml:space="preserve"> ‘</w:t>
+      </w:r>
+    </w:p>
+    <w:p>
+      <w:pPr>
+        <w:keepNext/>
+        <w:keepLines/>
+        <w:spacing w:before="0" w:after="120"/>
+        <w:ind w:left="1152"/>
+      </w:pPr>
+      <w:r>
+        <w:t>The result should look like something this:</w:t>
+      </w:r>
+    </w:p>
+    <w:p>
+      <w:pPr>
+        <w:keepNext/>
+        <w:keepLines/>
+        <w:spacing w:before="0" w:after="120"/>
+        <w:ind w:left="1152"/>
+      </w:pPr>
+      <w:r>
+        <w:t>“</w:t>
+      </w:r>
+      <w:r>
+        <w:t xml:space="preserve">C:\Program Files </w:t>
+      </w:r>
+      <w:r>
+        <w:t>(x86)\Java\jre1.8.0_73\bin\java</w:t>
+      </w:r>
+      <w:r>
+        <w:t>w</w:t>
+      </w:r>
+      <w:r>
+        <w:t>.exe</w:t>
+      </w:r>
+      <w:r>
+        <w:t>” -</w:t>
+      </w:r>
+      <w:proofErr w:type="spellStart"/>
+      <w:r>
+        <w:t>cp</w:t>
+      </w:r>
+      <w:proofErr w:type="spellEnd"/>
+      <w:r>
+        <w:t xml:space="preserve"> </w:t>
+      </w:r>
+      <w:r>
+        <w:br/>
+        <w:t>Once you have a line customized like the one above you will need to save it and add it in places that I refer to as &lt;Execute Jar&gt;</w:t>
+      </w:r>
+      <w:r>
+        <w:t>. You will also need another symbolic I refer to as &lt;Execute GUI&gt; where you see it add “</w:t>
+      </w:r>
+      <w:proofErr w:type="spellStart"/>
+      <w:r>
+        <w:t>gui.MainWindow</w:t>
+      </w:r>
+      <w:proofErr w:type="spellEnd"/>
+      <w:r>
+        <w:t>” without the double quotes.</w:t>
+      </w:r>
+    </w:p>
+    <w:p>
+      <w:pPr>
+        <w:widowControl w:val="0"/>
+        <w:spacing w:before="0" w:after="120"/>
+        <w:ind w:left="576"/>
+      </w:pPr>
+    </w:p>
+    <w:p>
+      <w:pPr>
+        <w:keepNext/>
+        <w:keepLines/>
+        <w:spacing w:before="0" w:after="120"/>
+        <w:ind w:left="576"/>
+        <w:rPr>
+          <w:b/>
+        </w:rPr>
+      </w:pPr>
+      <w:r>
+        <w:rPr>
+          <w:b/>
+        </w:rPr>
+        <w:t>Running from a Command Line</w:t>
+      </w:r>
+    </w:p>
+    <w:p>
+      <w:pPr>
+        <w:keepNext/>
+        <w:keepLines/>
+        <w:spacing w:before="0" w:after="120"/>
+        <w:ind w:left="1152"/>
+      </w:pPr>
+      <w:r>
         <w:t>Change javaw.exe to java.exe t</w:t>
       </w:r>
       <w:r>
@@ -1631,7 +2324,7 @@
         <w:keepNext/>
         <w:keepLines/>
         <w:spacing w:before="0" w:after="120"/>
-        <w:ind w:left="576"/>
+        <w:ind w:left="1152"/>
       </w:pPr>
       <w:proofErr w:type="gramStart"/>
       <w:r>
@@ -1647,7 +2340,7 @@
         <w:keepNext/>
         <w:keepLines/>
         <w:spacing w:before="0" w:after="120"/>
-        <w:ind w:left="576"/>
+        <w:ind w:left="1152"/>
       </w:pPr>
       <w:r>
         <w:t>The result should look like something this:</w:t>
@@ -1658,7 +2351,7 @@
         <w:keepNext/>
         <w:keepLines/>
         <w:spacing w:before="0" w:after="120"/>
-        <w:ind w:left="576"/>
+        <w:ind w:left="1152"/>
       </w:pPr>
       <w:r>
         <w:t>“</w:t>
@@ -1679,54 +2372,55 @@
         <w:br/>
       </w:r>
       <w:r>
-        <w:t>Once you have a line customized like the one above you will need to save it and add it in places that I will refer to as &lt;Execute Jar&gt;</w:t>
-      </w:r>
-    </w:p>
-    <w:p>
-      <w:pPr>
-        <w:keepNext/>
-        <w:keepLines/>
-        <w:spacing w:before="0" w:after="120"/>
-        <w:ind w:left="576"/>
-      </w:pPr>
-    </w:p>
-    <w:p>
-      <w:pPr>
+        <w:t>Once you have a line customized like the one above you will need to save it and add it in places that I refer to as &lt;Execute Jar&gt;</w:t>
+      </w:r>
+      <w:r>
+        <w:t>.</w:t>
+      </w:r>
+    </w:p>
+    <w:p>
+      <w:pPr>
+        <w:ind w:firstLine="0"/>
+      </w:pPr>
+    </w:p>
+    <w:p>
+      <w:pPr>
+        <w:ind w:firstLine="0"/>
         <w:rPr>
-          <w:rFonts w:eastAsiaTheme="majorEastAsia" w:cstheme="majorBidi"/>
           <w:b/>
-          <w:bCs/>
-          <w:sz w:val="28"/>
-          <w:szCs w:val="28"/>
         </w:rPr>
       </w:pPr>
       <w:r>
-        <w:br w:type="page"/>
-      </w:r>
-    </w:p>
-    <w:p>
-      <w:pPr>
-        <w:pStyle w:val="Heading1"/>
-        <w:spacing w:before="0" w:after="120"/>
-      </w:pPr>
-      <w:r>
-        <w:lastRenderedPageBreak/>
+        <w:rPr>
+          <w:b/>
+        </w:rPr>
         <w:t>Examples of running the program on a PC</w:t>
       </w:r>
     </w:p>
     <w:p>
       <w:pPr>
+        <w:ind w:firstLine="0"/>
+        <w:rPr>
+          <w:b/>
+        </w:rPr>
+      </w:pPr>
+    </w:p>
+    <w:p>
+      <w:pPr>
         <w:pStyle w:val="Heading2"/>
         <w:spacing w:before="0" w:after="120"/>
         <w:ind w:left="288"/>
       </w:pPr>
-      <w:bookmarkStart w:id="2" w:name="_Determine_if_the"/>
-      <w:bookmarkEnd w:id="2"/>
+      <w:bookmarkStart w:id="3" w:name="_Determine_if_the"/>
+      <w:bookmarkEnd w:id="3"/>
       <w:r>
         <w:t>Run in a “Command Prompt</w:t>
       </w:r>
       <w:r>
         <w:t>”</w:t>
+      </w:r>
+      <w:r>
+        <w:t xml:space="preserve"> (not for GUI)</w:t>
       </w:r>
     </w:p>
     <w:p>
@@ -1768,8 +2462,7 @@
     <w:p>
       <w:pPr>
         <w:pStyle w:val="ListParagraph"/>
-        <w:keepNext/>
-        <w:keepLines/>
+        <w:widowControl w:val="0"/>
         <w:numPr>
           <w:ilvl w:val="0"/>
           <w:numId w:val="6"/>
@@ -1846,8 +2539,7 @@
     <w:p>
       <w:pPr>
         <w:pStyle w:val="ListParagraph"/>
-        <w:keepNext/>
-        <w:keepLines/>
+        <w:widowControl w:val="0"/>
         <w:numPr>
           <w:ilvl w:val="0"/>
           <w:numId w:val="6"/>
@@ -1867,8 +2559,7 @@
     <w:p>
       <w:pPr>
         <w:pStyle w:val="ListParagraph"/>
-        <w:keepNext/>
-        <w:keepLines/>
+        <w:widowControl w:val="0"/>
         <w:numPr>
           <w:ilvl w:val="0"/>
           <w:numId w:val="6"/>
@@ -1913,6 +2604,15 @@
       <w:r>
         <w:t>Run from a Shortcut on Desktop</w:t>
       </w:r>
+      <w:r>
+        <w:t xml:space="preserve"> (</w:t>
+      </w:r>
+      <w:r>
+        <w:t>not for GUI</w:t>
+      </w:r>
+      <w:r>
+        <w:t>)</w:t>
+      </w:r>
     </w:p>
     <w:p>
       <w:pPr>
@@ -1945,12 +2645,7 @@
       </w:r>
       <w:r>
         <w:br/>
-      </w:r>
-      <w:r>
-        <w:t>&lt;Execute Jar&gt;</w:t>
-      </w:r>
-      <w:r>
-        <w:t xml:space="preserve"> "&lt;Install Location&gt;</w:t>
+        <w:t>&lt;Execute Jar&gt; "&lt;Install Location&gt;</w:t>
       </w:r>
       <w:r>
         <w:t>\execMoveImagesToFrame</w:t>
@@ -1980,8 +2675,7 @@
     <w:p>
       <w:pPr>
         <w:pStyle w:val="ListParagraph"/>
-        <w:keepNext/>
-        <w:keepLines/>
+        <w:widowControl w:val="0"/>
         <w:numPr>
           <w:ilvl w:val="0"/>
           <w:numId w:val="8"/>
@@ -1995,8 +2689,7 @@
     <w:p>
       <w:pPr>
         <w:pStyle w:val="ListParagraph"/>
-        <w:keepNext/>
-        <w:keepLines/>
+        <w:widowControl w:val="0"/>
         <w:numPr>
           <w:ilvl w:val="0"/>
           <w:numId w:val="8"/>
@@ -2010,8 +2703,7 @@
     <w:p>
       <w:pPr>
         <w:pStyle w:val="ListParagraph"/>
-        <w:keepNext/>
-        <w:keepLines/>
+        <w:widowControl w:val="0"/>
         <w:numPr>
           <w:ilvl w:val="0"/>
           <w:numId w:val="8"/>
@@ -2024,6 +2716,125 @@
       <w:r>
         <w:t>MoveImagesToFrame</w:t>
       </w:r>
+      <w:r>
+        <w:t>.</w:t>
+      </w:r>
+    </w:p>
+    <w:p>
+      <w:pPr>
+        <w:keepNext/>
+        <w:keepLines/>
+        <w:spacing w:before="0" w:after="120"/>
+        <w:ind w:left="288"/>
+      </w:pPr>
+    </w:p>
+    <w:p>
+      <w:pPr>
+        <w:pStyle w:val="Heading2"/>
+        <w:ind w:left="720"/>
+      </w:pPr>
+      <w:r>
+        <w:t>Run from a Shortcut on Desktop</w:t>
+      </w:r>
+      <w:r>
+        <w:t xml:space="preserve"> (</w:t>
+      </w:r>
+      <w:r>
+        <w:t>GUI</w:t>
+      </w:r>
+      <w:r>
+        <w:t>)</w:t>
+      </w:r>
+    </w:p>
+    <w:p>
+      <w:pPr>
+        <w:pStyle w:val="ListParagraph"/>
+        <w:keepNext/>
+        <w:keepLines/>
+        <w:numPr>
+          <w:ilvl w:val="0"/>
+          <w:numId w:val="12"/>
+        </w:numPr>
+        <w:spacing w:before="0" w:after="120"/>
+      </w:pPr>
+      <w:r>
+        <w:t>Create a new Shortcut (right-click on Desktop-&gt;New-&gt;Shortcut</w:t>
+      </w:r>
+    </w:p>
+    <w:p>
+      <w:pPr>
+        <w:pStyle w:val="ListParagraph"/>
+        <w:keepNext/>
+        <w:keepLines/>
+        <w:numPr>
+          <w:ilvl w:val="0"/>
+          <w:numId w:val="12"/>
+        </w:numPr>
+        <w:spacing w:before="0" w:after="120"/>
+      </w:pPr>
+      <w:r>
+        <w:t>Place the following text (modified for your environment) in the box labeled “Type the location of the item:”</w:t>
+      </w:r>
+      <w:r>
+        <w:br/>
+        <w:t>&lt;Execute Jar&gt; "&lt;Install Location&gt;</w:t>
+      </w:r>
+      <w:r>
+        <w:t>\execMoveImagesToFrame</w:t>
+      </w:r>
+      <w:r>
+        <w:t>&lt;Version&gt;.jar" &lt;Execute GUI&gt;</w:t>
+      </w:r>
+    </w:p>
+    <w:p>
+      <w:pPr>
+        <w:pStyle w:val="ListParagraph"/>
+        <w:widowControl w:val="0"/>
+        <w:numPr>
+          <w:ilvl w:val="0"/>
+          <w:numId w:val="12"/>
+        </w:numPr>
+        <w:spacing w:before="0" w:after="120"/>
+      </w:pPr>
+      <w:r>
+        <w:t>Click “Next”</w:t>
+      </w:r>
+    </w:p>
+    <w:p>
+      <w:pPr>
+        <w:pStyle w:val="ListParagraph"/>
+        <w:widowControl w:val="0"/>
+        <w:numPr>
+          <w:ilvl w:val="0"/>
+          <w:numId w:val="12"/>
+        </w:numPr>
+        <w:spacing w:before="0" w:after="120"/>
+      </w:pPr>
+      <w:r>
+        <w:t>Modify the name of the Shortcut if you wish and then click “Finish”.</w:t>
+      </w:r>
+    </w:p>
+    <w:p>
+      <w:pPr>
+        <w:pStyle w:val="ListParagraph"/>
+        <w:widowControl w:val="0"/>
+        <w:numPr>
+          <w:ilvl w:val="0"/>
+          <w:numId w:val="12"/>
+        </w:numPr>
+        <w:spacing w:before="0" w:after="120"/>
+      </w:pPr>
+      <w:r>
+        <w:t xml:space="preserve">By double-clicking the Shortcut you just created you run </w:t>
+      </w:r>
+      <w:r>
+        <w:t>MoveImagesToFrame</w:t>
+      </w:r>
+      <w:r>
+        <w:t xml:space="preserve"> in the GUI</w:t>
+      </w:r>
+      <w:bookmarkStart w:id="4" w:name="_GoBack"/>
+      <w:bookmarkEnd w:id="4"/>
       <w:r>
         <w:t>.</w:t>
       </w:r>
@@ -2144,7 +2955,6 @@
         <w:spacing w:before="0" w:after="120"/>
       </w:pPr>
       <w:r>
-        <w:lastRenderedPageBreak/>
         <w:t xml:space="preserve">Once we have an up-to-date list of all files on the frame and in the source we sort the list of files on the frame from longest time on the frame to shortest time on the frame. We also sort the list of files in the source from the longest time since they were on the frame to shortest time since they were on the frame. </w:t>
       </w:r>
     </w:p>
@@ -2239,10 +3049,33 @@
       <w:pPr>
         <w:pStyle w:val="Heading2"/>
       </w:pPr>
-      <w:bookmarkStart w:id="3" w:name="_Enhancements_Planned"/>
-      <w:bookmarkEnd w:id="3"/>
+      <w:bookmarkStart w:id="5" w:name="_Enhancements_Planned"/>
+      <w:bookmarkEnd w:id="5"/>
       <w:r>
         <w:t>Enhancements Planned</w:t>
+      </w:r>
+    </w:p>
+    <w:p>
+      <w:pPr>
+        <w:keepNext/>
+        <w:keepLines/>
+        <w:spacing w:before="0" w:after="120"/>
+        <w:ind w:left="936" w:firstLine="0"/>
+      </w:pPr>
+      <w:r>
+        <w:t>En</w:t>
+      </w:r>
+      <w:r>
+        <w:t xml:space="preserve">hancements that show as </w:t>
+      </w:r>
+      <w:r>
+        <w:rPr>
+          <w:strike/>
+        </w:rPr>
+        <w:t>strikethrough</w:t>
+      </w:r>
+      <w:r>
+        <w:t xml:space="preserve"> are implemented in this version.</w:t>
       </w:r>
     </w:p>
     <w:p>
@@ -2255,20 +3088,38 @@
           <w:numId w:val="9"/>
         </w:numPr>
         <w:spacing w:before="0" w:after="120"/>
-      </w:pPr>
-      <w:r>
+        <w:rPr>
+          <w:strike/>
+        </w:rPr>
+      </w:pPr>
+      <w:r>
+        <w:rPr>
+          <w:strike/>
+        </w:rPr>
         <w:t xml:space="preserve">Keyword </w:t>
       </w:r>
       <w:r>
+        <w:rPr>
+          <w:strike/>
+        </w:rPr>
         <w:t xml:space="preserve">based </w:t>
       </w:r>
       <w:r>
+        <w:rPr>
+          <w:strike/>
+        </w:rPr>
         <w:t>command line parameters</w:t>
       </w:r>
       <w:r>
+        <w:rPr>
+          <w:strike/>
+        </w:rPr>
         <w:t xml:space="preserve"> so that you can enter command line parameters in any order, easier until a GUI is available.</w:t>
       </w:r>
       <w:r>
+        <w:rPr>
+          <w:strike/>
+        </w:rPr>
         <w:t xml:space="preserve"> Will be backward compatible with positional parameters so that you don’t need to change parameter entry style unless you want to.</w:t>
       </w:r>
     </w:p>
@@ -2282,18 +3133,33 @@
         <w:spacing w:before="0" w:after="120"/>
       </w:pPr>
       <w:r>
+        <w:rPr>
+          <w:strike/>
+        </w:rPr>
         <w:t>A GUI to enter, save and verify execution parameters</w:t>
       </w:r>
       <w:r>
+        <w:rPr>
+          <w:strike/>
+        </w:rPr>
         <w:t>, this</w:t>
       </w:r>
       <w:r>
+        <w:rPr>
+          <w:strike/>
+        </w:rPr>
         <w:t xml:space="preserve"> would also display the program execution m</w:t>
       </w:r>
       <w:r>
+        <w:rPr>
+          <w:strike/>
+        </w:rPr>
         <w:t xml:space="preserve">essages and allow saving them </w:t>
       </w:r>
       <w:r>
+        <w:rPr>
+          <w:strike/>
+        </w:rPr>
         <w:t>to a Log File.</w:t>
       </w:r>
     </w:p>
@@ -2453,7 +3319,6 @@
         <w:spacing w:before="0" w:after="120"/>
       </w:pPr>
       <w:r>
-        <w:lastRenderedPageBreak/>
         <w:t>Fixed Caption</w:t>
       </w:r>
     </w:p>
@@ -2541,7 +3406,7 @@
         </w:numPr>
         <w:spacing w:before="0" w:after="120"/>
       </w:pPr>
-      <w:hyperlink r:id="rId14" w:history="1">
+      <w:hyperlink r:id="rId20" w:history="1">
         <w:r>
           <w:rPr>
             <w:rStyle w:val="Hyperlink"/>
@@ -3386,6 +4251,92 @@
     </w:lvl>
   </w:abstractNum>
   <w:abstractNum w:abstractNumId="9">
+    <w:nsid w:val="5F9A5632"/>
+    <w:multiLevelType w:val="hybridMultilevel"/>
+    <w:tmpl w:val="4E50CAD8"/>
+    <w:lvl w:ilvl="0" w:tplc="0409000F">
+      <w:start w:val="1"/>
+      <w:numFmt w:val="decimal"/>
+      <w:lvlText w:val="%1."/>
+      <w:lvlJc w:val="left"/>
+      <w:pPr>
+        <w:ind w:left="1728" w:hanging="360"/>
+      </w:pPr>
+    </w:lvl>
+    <w:lvl w:ilvl="1" w:tplc="04090019" w:tentative="1">
+      <w:start w:val="1"/>
+      <w:numFmt w:val="lowerLetter"/>
+      <w:lvlText w:val="%2."/>
+      <w:lvlJc w:val="left"/>
+      <w:pPr>
+        <w:ind w:left="2448" w:hanging="360"/>
+      </w:pPr>
+    </w:lvl>
+    <w:lvl w:ilvl="2" w:tplc="0409001B" w:tentative="1">
+      <w:start w:val="1"/>
+      <w:numFmt w:val="lowerRoman"/>
+      <w:lvlText w:val="%3."/>
+      <w:lvlJc w:val="right"/>
+      <w:pPr>
+        <w:ind w:left="3168" w:hanging="180"/>
+      </w:pPr>
+    </w:lvl>
+    <w:lvl w:ilvl="3" w:tplc="0409000F" w:tentative="1">
+      <w:start w:val="1"/>
+      <w:numFmt w:val="decimal"/>
+      <w:lvlText w:val="%4."/>
+      <w:lvlJc w:val="left"/>
+      <w:pPr>
+        <w:ind w:left="3888" w:hanging="360"/>
+      </w:pPr>
+    </w:lvl>
+    <w:lvl w:ilvl="4" w:tplc="04090019" w:tentative="1">
+      <w:start w:val="1"/>
+      <w:numFmt w:val="lowerLetter"/>
+      <w:lvlText w:val="%5."/>
+      <w:lvlJc w:val="left"/>
+      <w:pPr>
+        <w:ind w:left="4608" w:hanging="360"/>
+      </w:pPr>
+    </w:lvl>
+    <w:lvl w:ilvl="5" w:tplc="0409001B" w:tentative="1">
+      <w:start w:val="1"/>
+      <w:numFmt w:val="lowerRoman"/>
+      <w:lvlText w:val="%6."/>
+      <w:lvlJc w:val="right"/>
+      <w:pPr>
+        <w:ind w:left="5328" w:hanging="180"/>
+      </w:pPr>
+    </w:lvl>
+    <w:lvl w:ilvl="6" w:tplc="0409000F" w:tentative="1">
+      <w:start w:val="1"/>
+      <w:numFmt w:val="decimal"/>
+      <w:lvlText w:val="%7."/>
+      <w:lvlJc w:val="left"/>
+      <w:pPr>
+        <w:ind w:left="6048" w:hanging="360"/>
+      </w:pPr>
+    </w:lvl>
+    <w:lvl w:ilvl="7" w:tplc="04090019" w:tentative="1">
+      <w:start w:val="1"/>
+      <w:numFmt w:val="lowerLetter"/>
+      <w:lvlText w:val="%8."/>
+      <w:lvlJc w:val="left"/>
+      <w:pPr>
+        <w:ind w:left="6768" w:hanging="360"/>
+      </w:pPr>
+    </w:lvl>
+    <w:lvl w:ilvl="8" w:tplc="0409001B" w:tentative="1">
+      <w:start w:val="1"/>
+      <w:numFmt w:val="lowerRoman"/>
+      <w:lvlText w:val="%9."/>
+      <w:lvlJc w:val="right"/>
+      <w:pPr>
+        <w:ind w:left="7488" w:hanging="180"/>
+      </w:pPr>
+    </w:lvl>
+  </w:abstractNum>
+  <w:abstractNum w:abstractNumId="10">
     <w:nsid w:val="62FD62E1"/>
     <w:multiLevelType w:val="hybridMultilevel"/>
     <w:tmpl w:val="4E50CAD8"/>
@@ -3471,7 +4422,7 @@
       </w:pPr>
     </w:lvl>
   </w:abstractNum>
-  <w:abstractNum w:abstractNumId="10">
+  <w:abstractNum w:abstractNumId="11">
     <w:nsid w:val="769D30C4"/>
     <w:multiLevelType w:val="hybridMultilevel"/>
     <w:tmpl w:val="26922F80"/>
@@ -3561,7 +4512,7 @@
     <w:abstractNumId w:val="4"/>
   </w:num>
   <w:num w:numId="2">
-    <w:abstractNumId w:val="10"/>
+    <w:abstractNumId w:val="11"/>
   </w:num>
   <w:num w:numId="3">
     <w:abstractNumId w:val="2"/>
@@ -3579,7 +4530,7 @@
     <w:abstractNumId w:val="6"/>
   </w:num>
   <w:num w:numId="8">
-    <w:abstractNumId w:val="9"/>
+    <w:abstractNumId w:val="10"/>
   </w:num>
   <w:num w:numId="9">
     <w:abstractNumId w:val="0"/>
@@ -3589,6 +4540,9 @@
   </w:num>
   <w:num w:numId="11">
     <w:abstractNumId w:val="8"/>
+  </w:num>
+  <w:num w:numId="12">
+    <w:abstractNumId w:val="9"/>
   </w:num>
 </w:numbering>
 </file>
@@ -4495,7 +5449,7 @@
 </file>
 
 <file path=customXml/itemProps1.xml><?xml version="1.0" encoding="utf-8"?>
-<ds:datastoreItem xmlns:ds="http://schemas.openxmlformats.org/officeDocument/2006/customXml" ds:itemID="{70D71124-9C78-4BC4-B2CB-A090E86F974B}">
+<ds:datastoreItem xmlns:ds="http://schemas.openxmlformats.org/officeDocument/2006/customXml" ds:itemID="{6E84247B-621A-4BC0-A8D6-FF8A513B3E61}">
   <ds:schemaRefs>
     <ds:schemaRef ds:uri="http://schemas.openxmlformats.org/officeDocument/2006/bibliography"/>
   </ds:schemaRefs>

</xml_diff>